<commit_message>
09/09/2021 - home Small tweaks
</commit_message>
<xml_diff>
--- a/BBDD/Tema 1/BBDD - Tema 1.docx
+++ b/BBDD/Tema 1/BBDD - Tema 1.docx
@@ -120,7 +120,13 @@
         <w:t>Base de Datos</w:t>
       </w:r>
       <w:r>
-        <w:t xml:space="preserve"> es un conjunto de ficheros relacionados entre si que puede ser compartido entre los usuarios, con una integridad máxima y una redundancia mínima.</w:t>
+        <w:t xml:space="preserve"> es un conjunto de ficheros relacionados entre </w:t>
+      </w:r>
+      <w:r>
+        <w:t>sí</w:t>
+      </w:r>
+      <w:r>
+        <w:t xml:space="preserve"> que puede ser compartido entre los usuarios, con una integridad máxima y una redundancia mínima.</w:t>
       </w:r>
     </w:p>
     <w:p>
@@ -157,6 +163,9 @@
       </w:r>
       <w:r>
         <w:t xml:space="preserve"> evitar que los datos se repitan innecesariamente</w:t>
+      </w:r>
+      <w:r>
+        <w:t>.</w:t>
       </w:r>
     </w:p>
     <w:p>
@@ -188,6 +197,9 @@
       <w:r>
         <w:t>Gestión de los permisos: los usuarios solo pueden acceder a los datos y realizar las operaciones que les estén permitidas</w:t>
       </w:r>
+      <w:r>
+        <w:t>.</w:t>
+      </w:r>
     </w:p>
     <w:p>
       <w:pPr>
@@ -201,7 +213,18 @@
         <w:t>Gestión de la concurrencia: cuando varios usuarios intenten operar sobre un mismo dato, el sistema debe bloquearlo hasta que el primer usuario termine</w:t>
       </w:r>
       <w:r>
-        <w:t xml:space="preserve"> (Ej: el programa se pone en modo lectura)</w:t>
+        <w:t xml:space="preserve"> (</w:t>
+      </w:r>
+      <w:proofErr w:type="spellStart"/>
+      <w:r>
+        <w:t>Ej</w:t>
+      </w:r>
+      <w:proofErr w:type="spellEnd"/>
+      <w:r>
+        <w:t>: el programa se pone en modo lectura)</w:t>
+      </w:r>
+      <w:r>
+        <w:t>.</w:t>
       </w:r>
     </w:p>
     <w:p/>
@@ -212,8 +235,18 @@
           <w:ilvl w:val="0"/>
           <w:numId w:val="1"/>
         </w:numPr>
-      </w:pPr>
-      <w:r>
+        <w:rPr>
+          <w:sz w:val="28"/>
+          <w:szCs w:val="28"/>
+          <w:u w:val="single" w:color="FF0000"/>
+        </w:rPr>
+      </w:pPr>
+      <w:r>
+        <w:rPr>
+          <w:sz w:val="28"/>
+          <w:szCs w:val="28"/>
+          <w:u w:val="single" w:color="FF0000"/>
+        </w:rPr>
         <w:t>Tipos de relaciones</w:t>
       </w:r>
     </w:p>
@@ -232,7 +265,18 @@
         <w:ind w:left="993" w:hanging="426"/>
       </w:pPr>
       <w:r>
-        <w:t>Unarias o reflexivas: Relación de una tabla consigo misma. Usualmente se realizan agregando un campo a dicha tabla (Ej: en la tabla alumnos se añade un campo con el id del delegado)</w:t>
+        <w:t>Unarias o reflexivas: Relación de una tabla consigo misma. Usualmente se realizan agregando un campo a dicha tabla (</w:t>
+      </w:r>
+      <w:proofErr w:type="spellStart"/>
+      <w:r>
+        <w:t>Ej</w:t>
+      </w:r>
+      <w:proofErr w:type="spellEnd"/>
+      <w:r>
+        <w:t>: en la tabla alumnos se añade un campo con el id del delegado)</w:t>
+      </w:r>
+      <w:r>
+        <w:t>.</w:t>
       </w:r>
     </w:p>
     <w:p>
@@ -247,6 +291,9 @@
       <w:r>
         <w:t>Binarias: Relación entre dos tablas</w:t>
       </w:r>
+      <w:r>
+        <w:t>.</w:t>
+      </w:r>
     </w:p>
     <w:p>
       <w:pPr>
@@ -259,6 +306,9 @@
       </w:pPr>
       <w:r>
         <w:t>Ternarias: Relación entre tres tablas</w:t>
+      </w:r>
+      <w:r>
+        <w:t>.</w:t>
       </w:r>
     </w:p>
     <w:p/>
@@ -301,7 +351,7 @@
         <v:path o:extrusionok="f" gradientshapeok="t" o:connecttype="rect"/>
         <o:lock v:ext="edit" aspectratio="t"/>
       </v:shapetype>
-      <v:shape id="_x0000_i1152" type="#_x0000_t75" style="width:11.25pt;height:11.25pt" o:bullet="t">
+      <v:shape id="_x0000_i1048" type="#_x0000_t75" style="width:11.25pt;height:11.25pt" o:bullet="t">
         <v:imagedata r:id="rId1" o:title="mso4A77"/>
       </v:shape>
     </w:pict>

</xml_diff>

<commit_message>
10/09/2021 - Home BBDD ampliacion tema 1
</commit_message>
<xml_diff>
--- a/BBDD/Tema 1/BBDD - Tema 1.docx
+++ b/BBDD/Tema 1/BBDD - Tema 1.docx
@@ -4,7 +4,7 @@
   <w:body>
     <w:p>
       <w:pPr>
-        <w:jc w:val="center"/>
+        <w:jc w:val="both"/>
         <w:rPr>
           <w:b/>
           <w:outline/>
@@ -61,6 +61,7 @@
           <w:ilvl w:val="0"/>
           <w:numId w:val="1"/>
         </w:numPr>
+        <w:jc w:val="both"/>
         <w:rPr>
           <w:sz w:val="28"/>
           <w:szCs w:val="28"/>
@@ -77,11 +78,17 @@
       </w:r>
     </w:p>
     <w:p>
+      <w:pPr>
+        <w:jc w:val="both"/>
+      </w:pPr>
       <w:r>
         <w:t>A día de hoy es necesario manejar grandes volúmenes de datos y realizarlo de la manera más rápida, segura y eficiente posible. A través de los sistemas de información actuales se puede organizar, recuperar, procesar y administrar la información.</w:t>
       </w:r>
     </w:p>
     <w:p>
+      <w:pPr>
+        <w:jc w:val="both"/>
+      </w:pPr>
       <w:r>
         <w:t>La información es almacenada en Bases de datos mediante la utilización de Hardware, Software, y el personal adecuado. Todos ellos forman los Sistemas de Base de Datos.</w:t>
       </w:r>
@@ -93,6 +100,7 @@
           <w:ilvl w:val="0"/>
           <w:numId w:val="1"/>
         </w:numPr>
+        <w:jc w:val="both"/>
         <w:rPr>
           <w:sz w:val="28"/>
           <w:szCs w:val="28"/>
@@ -109,6 +117,9 @@
       </w:r>
     </w:p>
     <w:p>
+      <w:pPr>
+        <w:jc w:val="both"/>
+      </w:pPr>
       <w:r>
         <w:t xml:space="preserve">Una </w:t>
       </w:r>
@@ -136,6 +147,7 @@
           <w:ilvl w:val="0"/>
           <w:numId w:val="2"/>
         </w:numPr>
+        <w:jc w:val="both"/>
       </w:pPr>
       <w:r>
         <w:rPr>
@@ -154,6 +166,7 @@
           <w:ilvl w:val="0"/>
           <w:numId w:val="2"/>
         </w:numPr>
+        <w:jc w:val="both"/>
       </w:pPr>
       <w:r>
         <w:rPr>
@@ -175,6 +188,7 @@
           <w:ilvl w:val="0"/>
           <w:numId w:val="2"/>
         </w:numPr>
+        <w:jc w:val="both"/>
         <w:rPr>
           <w:u w:val="single" w:color="000000" w:themeColor="text1"/>
         </w:rPr>
@@ -183,7 +197,7 @@
         <w:rPr>
           <w:u w:val="single" w:color="000000" w:themeColor="text1"/>
         </w:rPr>
-        <w:t xml:space="preserve">Compartición de datos: </w:t>
+        <w:t>Compartición de datos:</w:t>
       </w:r>
     </w:p>
     <w:p>
@@ -193,6 +207,7 @@
           <w:ilvl w:val="1"/>
           <w:numId w:val="2"/>
         </w:numPr>
+        <w:jc w:val="both"/>
       </w:pPr>
       <w:r>
         <w:t>Gestión de los permisos: los usuarios solo pueden acceder a los datos y realizar las operaciones que les estén permitidas</w:t>
@@ -208,6 +223,7 @@
           <w:ilvl w:val="1"/>
           <w:numId w:val="2"/>
         </w:numPr>
+        <w:jc w:val="both"/>
       </w:pPr>
       <w:r>
         <w:t>Gestión de la concurrencia: cuando varios usuarios intenten operar sobre un mismo dato, el sistema debe bloquearlo hasta que el primer usuario termine</w:t>
@@ -227,7 +243,11 @@
         <w:t>.</w:t>
       </w:r>
     </w:p>
-    <w:p/>
+    <w:p>
+      <w:pPr>
+        <w:jc w:val="both"/>
+      </w:pPr>
+    </w:p>
     <w:p>
       <w:pPr>
         <w:pStyle w:val="Prrafodelista"/>
@@ -235,6 +255,7 @@
           <w:ilvl w:val="0"/>
           <w:numId w:val="1"/>
         </w:numPr>
+        <w:jc w:val="both"/>
         <w:rPr>
           <w:sz w:val="28"/>
           <w:szCs w:val="28"/>
@@ -251,6 +272,9 @@
       </w:r>
     </w:p>
     <w:p>
+      <w:pPr>
+        <w:jc w:val="both"/>
+      </w:pPr>
       <w:r>
         <w:t>Según el número de tablas</w:t>
       </w:r>
@@ -263,9 +287,16 @@
           <w:numId w:val="2"/>
         </w:numPr>
         <w:ind w:left="993" w:hanging="426"/>
-      </w:pPr>
-      <w:r>
-        <w:t>Unarias o reflexivas: Relación de una tabla consigo misma. Usualmente se realizan agregando un campo a dicha tabla (</w:t>
+        <w:jc w:val="both"/>
+      </w:pPr>
+      <w:r>
+        <w:rPr>
+          <w:u w:val="single"/>
+        </w:rPr>
+        <w:t>Unarias o reflexivas:</w:t>
+      </w:r>
+      <w:r>
+        <w:t xml:space="preserve"> Relación de una tabla consigo misma. Usualmente se realizan agregando un campo a dicha tabla (</w:t>
       </w:r>
       <w:proofErr w:type="spellStart"/>
       <w:r>
@@ -287,9 +318,16 @@
           <w:numId w:val="2"/>
         </w:numPr>
         <w:ind w:left="993" w:hanging="426"/>
-      </w:pPr>
-      <w:r>
-        <w:t>Binarias: Relación entre dos tablas</w:t>
+        <w:jc w:val="both"/>
+      </w:pPr>
+      <w:r>
+        <w:rPr>
+          <w:u w:val="single"/>
+        </w:rPr>
+        <w:t>Binarias:</w:t>
+      </w:r>
+      <w:r>
+        <w:t xml:space="preserve"> Relación entre dos tablas</w:t>
       </w:r>
       <w:r>
         <w:t>.</w:t>
@@ -303,20 +341,404 @@
           <w:numId w:val="2"/>
         </w:numPr>
         <w:ind w:left="993" w:hanging="426"/>
-      </w:pPr>
-      <w:r>
-        <w:t>Ternarias: Relación entre tres tablas</w:t>
+        <w:jc w:val="both"/>
+      </w:pPr>
+      <w:r>
+        <w:rPr>
+          <w:u w:val="single"/>
+        </w:rPr>
+        <w:t>Ternarias:</w:t>
+      </w:r>
+      <w:r>
+        <w:t xml:space="preserve"> Relación entre tres tablas</w:t>
       </w:r>
       <w:r>
         <w:t>.</w:t>
       </w:r>
     </w:p>
+    <w:p>
+      <w:pPr>
+        <w:jc w:val="both"/>
+      </w:pPr>
+      <w:r>
+        <w:t>Según la cantidad de registros</w:t>
+      </w:r>
+    </w:p>
+    <w:p>
+      <w:pPr>
+        <w:pStyle w:val="Prrafodelista"/>
+        <w:numPr>
+          <w:ilvl w:val="2"/>
+          <w:numId w:val="2"/>
+        </w:numPr>
+        <w:ind w:left="993" w:hanging="426"/>
+        <w:jc w:val="both"/>
+      </w:pPr>
+      <w:r>
+        <w:rPr>
+          <w:u w:val="single"/>
+        </w:rPr>
+        <w:t>Uno a uno (1:1):</w:t>
+      </w:r>
+      <w:r>
+        <w:t xml:space="preserve"> un registro solo se puede relacionar con un único registro de la otra tabla, y viceversa</w:t>
+      </w:r>
+    </w:p>
+    <w:p>
+      <w:pPr>
+        <w:pStyle w:val="Prrafodelista"/>
+        <w:numPr>
+          <w:ilvl w:val="2"/>
+          <w:numId w:val="2"/>
+        </w:numPr>
+        <w:ind w:left="993" w:hanging="426"/>
+        <w:jc w:val="both"/>
+      </w:pPr>
+      <w:r>
+        <w:rPr>
+          <w:u w:val="single"/>
+        </w:rPr>
+        <w:t>Uno a muchos (1:M):</w:t>
+      </w:r>
+      <w:r>
+        <w:t xml:space="preserve"> un registro de la tabla A se puede relacionar con muchos de la tabla B, pero un registro de la tabla B solo se puede relacionar con un registro de la A</w:t>
+      </w:r>
+    </w:p>
+    <w:p>
+      <w:pPr>
+        <w:pStyle w:val="Prrafodelista"/>
+        <w:numPr>
+          <w:ilvl w:val="2"/>
+          <w:numId w:val="2"/>
+        </w:numPr>
+        <w:ind w:left="993" w:hanging="426"/>
+        <w:jc w:val="both"/>
+      </w:pPr>
+      <w:r>
+        <w:rPr>
+          <w:u w:val="single"/>
+        </w:rPr>
+        <w:t>Muchos a muchos (M:M)</w:t>
+      </w:r>
+      <w:r>
+        <w:t>:</w:t>
+      </w:r>
+      <w:r>
+        <w:t xml:space="preserve"> </w:t>
+      </w:r>
+      <w:r>
+        <w:t>un registro de una tabla A se puede relacionar con varios registros de la tabla B y viceversa</w:t>
+      </w:r>
+    </w:p>
+    <w:p>
+      <w:pPr>
+        <w:jc w:val="both"/>
+      </w:pPr>
+      <w:r>
+        <w:br w:type="page"/>
+      </w:r>
+    </w:p>
+    <w:p>
+      <w:pPr>
+        <w:pStyle w:val="Prrafodelista"/>
+        <w:numPr>
+          <w:ilvl w:val="0"/>
+          <w:numId w:val="1"/>
+        </w:numPr>
+        <w:jc w:val="both"/>
+        <w:rPr>
+          <w:sz w:val="28"/>
+          <w:szCs w:val="28"/>
+          <w:u w:val="single" w:color="FF0000"/>
+        </w:rPr>
+      </w:pPr>
+      <w:r>
+        <w:rPr>
+          <w:sz w:val="28"/>
+          <w:szCs w:val="28"/>
+          <w:u w:val="single" w:color="FF0000"/>
+        </w:rPr>
+        <w:lastRenderedPageBreak/>
+        <w:t>SGBD. Características, componentes y tipos.</w:t>
+      </w:r>
+    </w:p>
+    <w:p>
+      <w:pPr>
+        <w:jc w:val="both"/>
+      </w:pPr>
+      <w:r>
+        <w:rPr>
+          <w:b/>
+          <w:bCs/>
+        </w:rPr>
+        <w:t>Un Sistema Gestor de Base de Datos</w:t>
+      </w:r>
+      <w:r>
+        <w:t xml:space="preserve"> es un programa que permiten gestionar la base de datos. Sus objetivos principales son:</w:t>
+      </w:r>
+    </w:p>
+    <w:p>
+      <w:pPr>
+        <w:pStyle w:val="Prrafodelista"/>
+        <w:numPr>
+          <w:ilvl w:val="0"/>
+          <w:numId w:val="2"/>
+        </w:numPr>
+        <w:jc w:val="both"/>
+      </w:pPr>
+      <w:r>
+        <w:t>Separar la estructura lógica y física de los datos, así como los datos y aplicaciones. De esta forma se ocultan los detalles de organización y almacenamiento a los usuarios finales aun permitiéndoles una recuperación eficiente.</w:t>
+      </w:r>
+    </w:p>
+    <w:p>
+      <w:pPr>
+        <w:pStyle w:val="Prrafodelista"/>
+        <w:numPr>
+          <w:ilvl w:val="0"/>
+          <w:numId w:val="2"/>
+        </w:numPr>
+        <w:jc w:val="both"/>
+      </w:pPr>
+      <w:r>
+        <w:t>Proporcionar a los usuarios los datos según sus necesidades, a través de privilegios.</w:t>
+      </w:r>
+    </w:p>
+    <w:p>
+      <w:pPr>
+        <w:jc w:val="both"/>
+      </w:pPr>
+      <w:r>
+        <w:t>Un SGBD debe cumplir los siguientes requisitos</w:t>
+      </w:r>
+    </w:p>
+    <w:p>
+      <w:pPr>
+        <w:pStyle w:val="Prrafodelista"/>
+        <w:numPr>
+          <w:ilvl w:val="2"/>
+          <w:numId w:val="2"/>
+        </w:numPr>
+        <w:ind w:left="993" w:hanging="426"/>
+        <w:jc w:val="both"/>
+      </w:pPr>
+      <w:r>
+        <w:rPr>
+          <w:u w:val="single"/>
+        </w:rPr>
+        <w:t xml:space="preserve">Facilitar el acceso a los datos: </w:t>
+      </w:r>
+      <w:r>
+        <w:t>los usuarios deben poder consultar o manipular los datos de manera sencilla.</w:t>
+      </w:r>
+    </w:p>
+    <w:p>
+      <w:pPr>
+        <w:pStyle w:val="Prrafodelista"/>
+        <w:numPr>
+          <w:ilvl w:val="2"/>
+          <w:numId w:val="2"/>
+        </w:numPr>
+        <w:ind w:left="993" w:hanging="426"/>
+        <w:jc w:val="both"/>
+      </w:pPr>
+      <w:r>
+        <w:rPr>
+          <w:u w:val="single"/>
+        </w:rPr>
+        <w:t xml:space="preserve">Controlar la consistencia y la integridad de los datos: </w:t>
+      </w:r>
+      <w:r>
+        <w:t>ofrecer al diseñador de la base de datos la posibilidad de aplicar cuantas restricciones sean necesarias y hacer que estas se cumplan. Así como garantizar la integridad de los datos.</w:t>
+      </w:r>
+    </w:p>
+    <w:p>
+      <w:pPr>
+        <w:pStyle w:val="Prrafodelista"/>
+        <w:numPr>
+          <w:ilvl w:val="2"/>
+          <w:numId w:val="2"/>
+        </w:numPr>
+        <w:ind w:left="993" w:hanging="426"/>
+        <w:jc w:val="both"/>
+      </w:pPr>
+      <w:r>
+        <w:rPr>
+          <w:u w:val="single"/>
+        </w:rPr>
+        <w:t xml:space="preserve">Controlar la </w:t>
+      </w:r>
+      <w:r>
+        <w:rPr>
+          <w:u w:val="single"/>
+        </w:rPr>
+        <w:t>seguridad</w:t>
+      </w:r>
+      <w:r>
+        <w:rPr>
+          <w:u w:val="single"/>
+        </w:rPr>
+        <w:t xml:space="preserve"> de base de datos: </w:t>
+      </w:r>
+      <w:r>
+        <w:t>Ofrecer copias de seguridad, mecanismos de recuperación</w:t>
+      </w:r>
+      <w:r>
+        <w:t xml:space="preserve"> y gestión de usuarios con sus respectivos permisos de acceso y actuación.</w:t>
+      </w:r>
+    </w:p>
+    <w:p>
+      <w:pPr>
+        <w:pStyle w:val="Prrafodelista"/>
+        <w:numPr>
+          <w:ilvl w:val="2"/>
+          <w:numId w:val="2"/>
+        </w:numPr>
+        <w:ind w:left="993" w:hanging="426"/>
+        <w:jc w:val="both"/>
+      </w:pPr>
+      <w:r>
+        <w:rPr>
+          <w:u w:val="single"/>
+        </w:rPr>
+        <w:t xml:space="preserve">Controlar la concurrencia: </w:t>
+      </w:r>
+      <w:r>
+        <w:t xml:space="preserve">gestionar el acceso simultáneo a datos u operaciones simultáneas para que un usuario nunca quede </w:t>
+      </w:r>
+      <w:r>
+        <w:t>desatendido</w:t>
+      </w:r>
+    </w:p>
+    <w:p>
+      <w:pPr>
+        <w:pStyle w:val="Prrafodelista"/>
+        <w:numPr>
+          <w:ilvl w:val="2"/>
+          <w:numId w:val="2"/>
+        </w:numPr>
+        <w:ind w:left="993" w:hanging="426"/>
+        <w:jc w:val="both"/>
+      </w:pPr>
+      <w:r>
+        <w:rPr>
+          <w:u w:val="single"/>
+        </w:rPr>
+        <w:t>Facilitar la administración de la base de datos y del propio SGBD:</w:t>
+      </w:r>
+      <w:r>
+        <w:t xml:space="preserve"> facilitar el cambio de diseño de la base de datos, así como el propio funcionamiento del SGBD</w:t>
+      </w:r>
+    </w:p>
     <w:p/>
-    <w:p/>
-    <w:p>
+    <w:p>
+      <w:pPr>
+        <w:pStyle w:val="Prrafodelista"/>
+        <w:numPr>
+          <w:ilvl w:val="1"/>
+          <w:numId w:val="1"/>
+        </w:numPr>
+        <w:jc w:val="both"/>
+        <w:rPr>
+          <w:b/>
+          <w:bCs/>
+          <w:sz w:val="24"/>
+          <w:szCs w:val="24"/>
+          <w:u w:val="single"/>
+        </w:rPr>
+      </w:pPr>
+      <w:r>
+        <w:rPr>
+          <w:b/>
+          <w:bCs/>
+          <w:sz w:val="24"/>
+          <w:szCs w:val="24"/>
+          <w:u w:val="single"/>
+        </w:rPr>
+        <w:t>Niveles de un SGBD</w:t>
+      </w:r>
+    </w:p>
+    <w:p>
+      <w:pPr>
+        <w:pStyle w:val="Prrafodelista"/>
+        <w:numPr>
+          <w:ilvl w:val="2"/>
+          <w:numId w:val="2"/>
+        </w:numPr>
+        <w:ind w:left="993" w:hanging="426"/>
+        <w:jc w:val="both"/>
+      </w:pPr>
+      <w:r>
+        <w:rPr>
+          <w:u w:val="single"/>
+        </w:rPr>
+        <w:t xml:space="preserve">Nivel interno o físicos: </w:t>
+      </w:r>
+      <w:r>
+        <w:t>relacionado con el almacenamiento físico de los datos en el disco.</w:t>
+      </w:r>
+    </w:p>
+    <w:p>
+      <w:pPr>
+        <w:pStyle w:val="Prrafodelista"/>
+        <w:numPr>
+          <w:ilvl w:val="2"/>
+          <w:numId w:val="2"/>
+        </w:numPr>
+        <w:ind w:left="993" w:hanging="426"/>
+        <w:jc w:val="both"/>
+      </w:pPr>
+      <w:r>
+        <w:rPr>
+          <w:u w:val="single"/>
+        </w:rPr>
+        <w:t>Nivel conceptual o lógico:</w:t>
+      </w:r>
+      <w:r>
+        <w:t xml:space="preserve"> se lleva a cabo el diseño global de la base de datos. Se establece quien la controla, relaciones entre ellas, reglas de integridad, autorización, permisos, restricciones, etc.…</w:t>
+      </w:r>
+    </w:p>
+    <w:p>
+      <w:pPr>
+        <w:pStyle w:val="Prrafodelista"/>
+        <w:numPr>
+          <w:ilvl w:val="2"/>
+          <w:numId w:val="2"/>
+        </w:numPr>
+        <w:ind w:left="993" w:hanging="426"/>
+        <w:jc w:val="both"/>
+      </w:pPr>
+      <w:r>
+        <w:rPr>
+          <w:u w:val="single"/>
+        </w:rPr>
+        <w:t>Nivel externo o nivel de usuario:</w:t>
+      </w:r>
+      <w:r>
+        <w:t xml:space="preserve"> relacionado directamente con el usuario. Existen tantos niveles externos como visiones diferentes de la base de datos de cara al usuario</w:t>
+      </w:r>
+    </w:p>
+    <w:p>
+      <w:pPr>
+        <w:jc w:val="both"/>
+      </w:pPr>
+    </w:p>
+    <w:p>
+      <w:pPr>
+        <w:jc w:val="both"/>
+      </w:pPr>
+    </w:p>
+    <w:p>
+      <w:pPr>
+        <w:jc w:val="both"/>
+      </w:pPr>
       <w:r>
         <w:t>Tabla → Una tabla es un contenedor de datos con características similares. Las tablas pueden estar relacionadas entre sí</w:t>
       </w:r>
+    </w:p>
+    <w:p>
+      <w:pPr>
+        <w:jc w:val="both"/>
+      </w:pPr>
     </w:p>
     <w:sectPr>
       <w:pgSz w:w="11906" w:h="16838"/>
@@ -351,7 +773,7 @@
         <v:path o:extrusionok="f" gradientshapeok="t" o:connecttype="rect"/>
         <o:lock v:ext="edit" aspectratio="t"/>
       </v:shapetype>
-      <v:shape id="_x0000_i1048" type="#_x0000_t75" style="width:11.25pt;height:11.25pt" o:bullet="t">
+      <v:shape id="_x0000_i1117" type="#_x0000_t75" style="width:11.25pt;height:11.25pt" o:bullet="t">
         <v:imagedata r:id="rId1" o:title="mso4A77"/>
       </v:shape>
     </w:pict>
@@ -471,9 +893,9 @@
   </w:abstractNum>
   <w:abstractNum w:abstractNumId="1" w15:restartNumberingAfterBreak="0">
     <w:nsid w:val="221837B9"/>
-    <w:multiLevelType w:val="hybridMultilevel"/>
-    <w:tmpl w:val="F5402E72"/>
-    <w:lvl w:ilvl="0" w:tplc="0C0A000F">
+    <w:multiLevelType w:val="multilevel"/>
+    <w:tmpl w:val="5E4A9EA0"/>
+    <w:lvl w:ilvl="0">
       <w:start w:val="1"/>
       <w:numFmt w:val="decimal"/>
       <w:lvlText w:val="%1."/>
@@ -485,77 +907,109 @@
         <w:rFonts w:hint="default"/>
       </w:rPr>
     </w:lvl>
-    <w:lvl w:ilvl="1" w:tplc="0C0A0019" w:tentative="1">
-      <w:start w:val="1"/>
-      <w:numFmt w:val="lowerLetter"/>
-      <w:lvlText w:val="%2."/>
-      <w:lvlJc w:val="left"/>
-      <w:pPr>
-        <w:ind w:left="1080" w:hanging="360"/>
-      </w:pPr>
-    </w:lvl>
-    <w:lvl w:ilvl="2" w:tplc="0C0A001B" w:tentative="1">
-      <w:start w:val="1"/>
-      <w:numFmt w:val="lowerRoman"/>
-      <w:lvlText w:val="%3."/>
-      <w:lvlJc w:val="right"/>
-      <w:pPr>
-        <w:ind w:left="1800" w:hanging="180"/>
-      </w:pPr>
-    </w:lvl>
-    <w:lvl w:ilvl="3" w:tplc="0C0A000F" w:tentative="1">
+    <w:lvl w:ilvl="1">
       <w:start w:val="1"/>
       <w:numFmt w:val="decimal"/>
-      <w:lvlText w:val="%4."/>
+      <w:isLgl/>
+      <w:lvlText w:val="%1.%2"/>
       <w:lvlJc w:val="left"/>
       <w:pPr>
-        <w:ind w:left="2520" w:hanging="360"/>
-      </w:pPr>
+        <w:ind w:left="360" w:hanging="360"/>
+      </w:pPr>
+      <w:rPr>
+        <w:rFonts w:hint="default"/>
+      </w:rPr>
     </w:lvl>
-    <w:lvl w:ilvl="4" w:tplc="0C0A0019" w:tentative="1">
-      <w:start w:val="1"/>
-      <w:numFmt w:val="lowerLetter"/>
-      <w:lvlText w:val="%5."/>
-      <w:lvlJc w:val="left"/>
-      <w:pPr>
-        <w:ind w:left="3240" w:hanging="360"/>
-      </w:pPr>
-    </w:lvl>
-    <w:lvl w:ilvl="5" w:tplc="0C0A001B" w:tentative="1">
-      <w:start w:val="1"/>
-      <w:numFmt w:val="lowerRoman"/>
-      <w:lvlText w:val="%6."/>
-      <w:lvlJc w:val="right"/>
-      <w:pPr>
-        <w:ind w:left="3960" w:hanging="180"/>
-      </w:pPr>
-    </w:lvl>
-    <w:lvl w:ilvl="6" w:tplc="0C0A000F" w:tentative="1">
+    <w:lvl w:ilvl="2">
       <w:start w:val="1"/>
       <w:numFmt w:val="decimal"/>
-      <w:lvlText w:val="%7."/>
+      <w:isLgl/>
+      <w:lvlText w:val="%1.%2.%3"/>
       <w:lvlJc w:val="left"/>
       <w:pPr>
-        <w:ind w:left="4680" w:hanging="360"/>
-      </w:pPr>
+        <w:ind w:left="720" w:hanging="720"/>
+      </w:pPr>
+      <w:rPr>
+        <w:rFonts w:hint="default"/>
+      </w:rPr>
     </w:lvl>
-    <w:lvl w:ilvl="7" w:tplc="0C0A0019" w:tentative="1">
+    <w:lvl w:ilvl="3">
       <w:start w:val="1"/>
-      <w:numFmt w:val="lowerLetter"/>
-      <w:lvlText w:val="%8."/>
+      <w:numFmt w:val="decimal"/>
+      <w:isLgl/>
+      <w:lvlText w:val="%1.%2.%3.%4"/>
       <w:lvlJc w:val="left"/>
       <w:pPr>
-        <w:ind w:left="5400" w:hanging="360"/>
-      </w:pPr>
+        <w:ind w:left="720" w:hanging="720"/>
+      </w:pPr>
+      <w:rPr>
+        <w:rFonts w:hint="default"/>
+      </w:rPr>
     </w:lvl>
-    <w:lvl w:ilvl="8" w:tplc="0C0A001B" w:tentative="1">
+    <w:lvl w:ilvl="4">
       <w:start w:val="1"/>
-      <w:numFmt w:val="lowerRoman"/>
-      <w:lvlText w:val="%9."/>
-      <w:lvlJc w:val="right"/>
-      <w:pPr>
-        <w:ind w:left="6120" w:hanging="180"/>
-      </w:pPr>
+      <w:numFmt w:val="decimal"/>
+      <w:isLgl/>
+      <w:lvlText w:val="%1.%2.%3.%4.%5"/>
+      <w:lvlJc w:val="left"/>
+      <w:pPr>
+        <w:ind w:left="1080" w:hanging="1080"/>
+      </w:pPr>
+      <w:rPr>
+        <w:rFonts w:hint="default"/>
+      </w:rPr>
+    </w:lvl>
+    <w:lvl w:ilvl="5">
+      <w:start w:val="1"/>
+      <w:numFmt w:val="decimal"/>
+      <w:isLgl/>
+      <w:lvlText w:val="%1.%2.%3.%4.%5.%6"/>
+      <w:lvlJc w:val="left"/>
+      <w:pPr>
+        <w:ind w:left="1080" w:hanging="1080"/>
+      </w:pPr>
+      <w:rPr>
+        <w:rFonts w:hint="default"/>
+      </w:rPr>
+    </w:lvl>
+    <w:lvl w:ilvl="6">
+      <w:start w:val="1"/>
+      <w:numFmt w:val="decimal"/>
+      <w:isLgl/>
+      <w:lvlText w:val="%1.%2.%3.%4.%5.%6.%7"/>
+      <w:lvlJc w:val="left"/>
+      <w:pPr>
+        <w:ind w:left="1440" w:hanging="1440"/>
+      </w:pPr>
+      <w:rPr>
+        <w:rFonts w:hint="default"/>
+      </w:rPr>
+    </w:lvl>
+    <w:lvl w:ilvl="7">
+      <w:start w:val="1"/>
+      <w:numFmt w:val="decimal"/>
+      <w:isLgl/>
+      <w:lvlText w:val="%1.%2.%3.%4.%5.%6.%7.%8"/>
+      <w:lvlJc w:val="left"/>
+      <w:pPr>
+        <w:ind w:left="1440" w:hanging="1440"/>
+      </w:pPr>
+      <w:rPr>
+        <w:rFonts w:hint="default"/>
+      </w:rPr>
+    </w:lvl>
+    <w:lvl w:ilvl="8">
+      <w:start w:val="1"/>
+      <w:numFmt w:val="decimal"/>
+      <w:isLgl/>
+      <w:lvlText w:val="%1.%2.%3.%4.%5.%6.%7.%8.%9"/>
+      <w:lvlJc w:val="left"/>
+      <w:pPr>
+        <w:ind w:left="1440" w:hanging="1440"/>
+      </w:pPr>
+      <w:rPr>
+        <w:rFonts w:hint="default"/>
+      </w:rPr>
     </w:lvl>
   </w:abstractNum>
   <w:num w:numId="1">

</xml_diff>

<commit_message>
minor updates to BBDD T1
</commit_message>
<xml_diff>
--- a/BBDD/Tema 1/BBDD - Tema 1.docx
+++ b/BBDD/Tema 1/BBDD - Tema 1.docx
@@ -545,7 +545,10 @@
         <w:rPr>
           <w:u w:val="single"/>
         </w:rPr>
-        <w:t xml:space="preserve">Controlar la consistencia y la integridad de los datos: </w:t>
+        <w:t>Controlar la consistencia y la integridad de los datos:</w:t>
+      </w:r>
+      <w:r>
+        <w:t xml:space="preserve"> </w:t>
       </w:r>
       <w:r>
         <w:t>ofrecer al diseñador de la base de datos la posibilidad de aplicar cuantas restricciones sean necesarias y hacer que estas se cumplan. Así como garantizar la integridad de los datos.</w:t>
@@ -577,10 +580,19 @@
         <w:rPr>
           <w:u w:val="single"/>
         </w:rPr>
-        <w:t xml:space="preserve"> de base de datos: </w:t>
-      </w:r>
-      <w:r>
-        <w:t>Ofrecer copias de seguridad, mecanismos de recuperación</w:t>
+        <w:t xml:space="preserve"> de base de datos:</w:t>
+      </w:r>
+      <w:r>
+        <w:t xml:space="preserve"> </w:t>
+      </w:r>
+      <w:r>
+        <w:rPr>
+          <w:u w:val="single"/>
+        </w:rPr>
+        <w:t>o</w:t>
+      </w:r>
+      <w:r>
+        <w:t>frecer copias de seguridad, mecanismos de recuperación</w:t>
       </w:r>
       <w:r>
         <w:t xml:space="preserve"> y gestión de usuarios con sus respectivos permisos de acceso y actuación.</w:t>
@@ -600,7 +612,10 @@
         <w:rPr>
           <w:u w:val="single"/>
         </w:rPr>
-        <w:t xml:space="preserve">Controlar la concurrencia: </w:t>
+        <w:t>Controlar la concurrencia:</w:t>
+      </w:r>
+      <w:r>
+        <w:t xml:space="preserve"> </w:t>
       </w:r>
       <w:r>
         <w:t xml:space="preserve">gestionar el acceso simultáneo a datos u operaciones simultáneas para que un usuario nunca quede </w:t>
@@ -773,7 +788,7 @@
         <v:path o:extrusionok="f" gradientshapeok="t" o:connecttype="rect"/>
         <o:lock v:ext="edit" aspectratio="t"/>
       </v:shapetype>
-      <v:shape id="_x0000_i1117" type="#_x0000_t75" style="width:11.25pt;height:11.25pt" o:bullet="t">
+      <v:shape id="_x0000_i1035" type="#_x0000_t75" style="width:11.25pt;height:11.25pt" o:bullet="t">
         <v:imagedata r:id="rId1" o:title="mso4A77"/>
       </v:shape>
     </w:pict>

</xml_diff>

<commit_message>
13/09/2021 - Home BBDD tema 1 acabado
</commit_message>
<xml_diff>
--- a/BBDD/Tema 1/BBDD - Tema 1.docx
+++ b/BBDD/Tema 1/BBDD - Tema 1.docx
@@ -98,6 +98,27 @@
         <w:pStyle w:val="Prrafodelista"/>
         <w:numPr>
           <w:ilvl w:val="0"/>
+          <w:numId w:val="4"/>
+        </w:numPr>
+        <w:jc w:val="both"/>
+      </w:pPr>
+      <w:r>
+        <w:t>Tabla → Una tabla es un contenedor de datos con características similares. Las tablas pueden estar relacionadas entre sí</w:t>
+      </w:r>
+      <w:r>
+        <w:t>.</w:t>
+      </w:r>
+    </w:p>
+    <w:p>
+      <w:pPr>
+        <w:jc w:val="both"/>
+      </w:pPr>
+    </w:p>
+    <w:p>
+      <w:pPr>
+        <w:pStyle w:val="Prrafodelista"/>
+        <w:numPr>
+          <w:ilvl w:val="0"/>
           <w:numId w:val="1"/>
         </w:numPr>
         <w:jc w:val="both"/>
@@ -231,11 +252,9 @@
       <w:r>
         <w:t xml:space="preserve"> (</w:t>
       </w:r>
-      <w:proofErr w:type="spellStart"/>
-      <w:r>
-        <w:t>Ej</w:t>
-      </w:r>
-      <w:proofErr w:type="spellEnd"/>
+      <w:r>
+        <w:t>Ej.</w:t>
+      </w:r>
       <w:r>
         <w:t>: el programa se pone en modo lectura)</w:t>
       </w:r>
@@ -298,13 +317,11 @@
       <w:r>
         <w:t xml:space="preserve"> Relación de una tabla consigo misma. Usualmente se realizan agregando un campo a dicha tabla (</w:t>
       </w:r>
-      <w:proofErr w:type="spellStart"/>
-      <w:r>
-        <w:t>Ej</w:t>
-      </w:r>
-      <w:proofErr w:type="spellEnd"/>
-      <w:r>
-        <w:t>: en la tabla alumnos se añade un campo con el id del delegado)</w:t>
+      <w:r>
+        <w:t>Ej.:</w:t>
+      </w:r>
+      <w:r>
+        <w:t xml:space="preserve"> en la tabla alumnos se añade un campo con el id del delegado)</w:t>
       </w:r>
       <w:r>
         <w:t>.</w:t>
@@ -732,28 +749,247 @@
         <w:t xml:space="preserve"> relacionado directamente con el usuario. Existen tantos niveles externos como visiones diferentes de la base de datos de cara al usuario</w:t>
       </w:r>
     </w:p>
-    <w:p>
-      <w:pPr>
-        <w:jc w:val="both"/>
-      </w:pPr>
-    </w:p>
-    <w:p>
-      <w:pPr>
-        <w:jc w:val="both"/>
-      </w:pPr>
-    </w:p>
-    <w:p>
-      <w:pPr>
-        <w:jc w:val="both"/>
-      </w:pPr>
-      <w:r>
-        <w:t>Tabla → Una tabla es un contenedor de datos con características similares. Las tablas pueden estar relacionadas entre sí</w:t>
-      </w:r>
-    </w:p>
-    <w:p>
-      <w:pPr>
-        <w:jc w:val="both"/>
-      </w:pPr>
+    <w:p/>
+    <w:p>
+      <w:pPr>
+        <w:pStyle w:val="Prrafodelista"/>
+        <w:numPr>
+          <w:ilvl w:val="1"/>
+          <w:numId w:val="1"/>
+        </w:numPr>
+        <w:jc w:val="both"/>
+        <w:rPr>
+          <w:b/>
+          <w:bCs/>
+          <w:sz w:val="24"/>
+          <w:szCs w:val="24"/>
+          <w:u w:val="single"/>
+        </w:rPr>
+      </w:pPr>
+      <w:r>
+        <w:rPr>
+          <w:b/>
+          <w:bCs/>
+          <w:sz w:val="24"/>
+          <w:szCs w:val="24"/>
+          <w:u w:val="single"/>
+        </w:rPr>
+        <w:t>Componentes de los SGBD</w:t>
+      </w:r>
+    </w:p>
+    <w:p>
+      <w:pPr>
+        <w:pStyle w:val="Prrafodelista"/>
+        <w:numPr>
+          <w:ilvl w:val="2"/>
+          <w:numId w:val="2"/>
+        </w:numPr>
+        <w:ind w:left="993" w:hanging="426"/>
+        <w:jc w:val="both"/>
+      </w:pPr>
+      <w:r>
+        <w:rPr>
+          <w:u w:val="single"/>
+        </w:rPr>
+        <w:t>Herramientas de gestión</w:t>
+      </w:r>
+      <w:r>
+        <w:t>: permiten crear las bases de datos, modificar su diseño, crear usuarios, asignar permisos. Únicamente disponibles para los administradores.</w:t>
+      </w:r>
+    </w:p>
+    <w:p>
+      <w:pPr>
+        <w:pStyle w:val="Prrafodelista"/>
+        <w:numPr>
+          <w:ilvl w:val="2"/>
+          <w:numId w:val="2"/>
+        </w:numPr>
+        <w:ind w:left="993" w:hanging="426"/>
+        <w:jc w:val="both"/>
+      </w:pPr>
+      <w:r>
+        <w:rPr>
+          <w:u w:val="single"/>
+        </w:rPr>
+        <w:t>Herramientas de programación:</w:t>
+      </w:r>
+      <w:r>
+        <w:t xml:space="preserve"> crear aplicaciones para que los usuarios finales puedan acceder a la base de datos con facilidad.</w:t>
+      </w:r>
+    </w:p>
+    <w:p>
+      <w:pPr>
+        <w:pStyle w:val="Prrafodelista"/>
+        <w:numPr>
+          <w:ilvl w:val="2"/>
+          <w:numId w:val="2"/>
+        </w:numPr>
+        <w:ind w:left="993" w:hanging="426"/>
+        <w:jc w:val="both"/>
+      </w:pPr>
+      <w:r>
+        <w:rPr>
+          <w:u w:val="single"/>
+        </w:rPr>
+        <w:t>Lenguajes:</w:t>
+      </w:r>
+      <w:r>
+        <w:t xml:space="preserve"> para acceder a los datos y realizar tareas de gestión se utilizan los lenguajes de trabajo</w:t>
+      </w:r>
+      <w:r>
+        <w:t xml:space="preserve"> (el más conocido es SQL).</w:t>
+      </w:r>
+      <w:r>
+        <w:t xml:space="preserve"> Estos lenguajes se pueden clasificar en:</w:t>
+      </w:r>
+    </w:p>
+    <w:p>
+      <w:pPr>
+        <w:pStyle w:val="Prrafodelista"/>
+        <w:numPr>
+          <w:ilvl w:val="0"/>
+          <w:numId w:val="3"/>
+        </w:numPr>
+        <w:ind w:left="1560" w:hanging="284"/>
+      </w:pPr>
+      <w:r>
+        <w:t>Lenguajes de definición (LDD): Crear la base de datos o modificar su estructura (relaciones)</w:t>
+      </w:r>
+    </w:p>
+    <w:p>
+      <w:pPr>
+        <w:pStyle w:val="Prrafodelista"/>
+        <w:numPr>
+          <w:ilvl w:val="0"/>
+          <w:numId w:val="3"/>
+        </w:numPr>
+        <w:ind w:left="1560" w:hanging="284"/>
+      </w:pPr>
+      <w:r>
+        <w:t>Lenguajes de control (LCD): Gestión de usuarios, dar o quitar permisos.</w:t>
+      </w:r>
+    </w:p>
+    <w:p>
+      <w:pPr>
+        <w:pStyle w:val="Prrafodelista"/>
+        <w:numPr>
+          <w:ilvl w:val="0"/>
+          <w:numId w:val="3"/>
+        </w:numPr>
+        <w:ind w:left="1560" w:hanging="284"/>
+      </w:pPr>
+      <w:r>
+        <w:t>Lenguajes de manipulación (LMD): trabajar con los datos. Insertar, modificar, consultas…</w:t>
+      </w:r>
+    </w:p>
+    <w:p>
+      <w:pPr>
+        <w:pStyle w:val="Prrafodelista"/>
+        <w:numPr>
+          <w:ilvl w:val="2"/>
+          <w:numId w:val="2"/>
+        </w:numPr>
+        <w:ind w:left="993" w:hanging="426"/>
+        <w:jc w:val="both"/>
+      </w:pPr>
+      <w:r>
+        <w:rPr>
+          <w:u w:val="single"/>
+        </w:rPr>
+        <w:t>Diccionario de datos:</w:t>
+      </w:r>
+      <w:r>
+        <w:t xml:space="preserve"> información de la propia base de datos (estructura, relaciones, usuarios, </w:t>
+      </w:r>
+      <w:r>
+        <w:t>etc.</w:t>
+      </w:r>
+      <w:r>
+        <w:t>…). Se almacena en un diccionario de datos o repositorio</w:t>
+      </w:r>
+    </w:p>
+    <w:p>
+      <w:pPr>
+        <w:jc w:val="both"/>
+      </w:pPr>
+    </w:p>
+    <w:p>
+      <w:pPr>
+        <w:pStyle w:val="Prrafodelista"/>
+        <w:numPr>
+          <w:ilvl w:val="1"/>
+          <w:numId w:val="1"/>
+        </w:numPr>
+        <w:jc w:val="both"/>
+        <w:rPr>
+          <w:b/>
+          <w:bCs/>
+          <w:sz w:val="24"/>
+          <w:szCs w:val="24"/>
+          <w:u w:val="single"/>
+        </w:rPr>
+      </w:pPr>
+      <w:r>
+        <w:rPr>
+          <w:b/>
+          <w:bCs/>
+          <w:sz w:val="24"/>
+          <w:szCs w:val="24"/>
+          <w:u w:val="single"/>
+        </w:rPr>
+        <w:t>Usuarios de un SGBD</w:t>
+      </w:r>
+    </w:p>
+    <w:p>
+      <w:pPr>
+        <w:jc w:val="both"/>
+      </w:pPr>
+      <w:r>
+        <w:t>Los diferentes usuarios tienen diferentes necesidades y por lo tanto diferentes permisos a la hora de trabajar con la base de datos. Se pueden distinguir los siguientes usuarios</w:t>
+      </w:r>
+    </w:p>
+    <w:p>
+      <w:pPr>
+        <w:pStyle w:val="Prrafodelista"/>
+        <w:numPr>
+          <w:ilvl w:val="2"/>
+          <w:numId w:val="2"/>
+        </w:numPr>
+        <w:ind w:left="993" w:hanging="426"/>
+        <w:jc w:val="both"/>
+      </w:pPr>
+      <w:r>
+        <w:rPr>
+          <w:u w:val="single"/>
+        </w:rPr>
+        <w:t>Usuarios informáticos:</w:t>
+      </w:r>
+      <w:r>
+        <w:t xml:space="preserve"> los diseñadores, programadores, administradores, etc.…</w:t>
+      </w:r>
+    </w:p>
+    <w:p>
+      <w:pPr>
+        <w:pStyle w:val="Prrafodelista"/>
+        <w:numPr>
+          <w:ilvl w:val="2"/>
+          <w:numId w:val="2"/>
+        </w:numPr>
+        <w:ind w:left="993" w:hanging="426"/>
+        <w:jc w:val="both"/>
+      </w:pPr>
+      <w:r>
+        <w:rPr>
+          <w:u w:val="single"/>
+        </w:rPr>
+        <w:t>Usuarios finales:</w:t>
+      </w:r>
+      <w:r>
+        <w:t xml:space="preserve"> aquellos que utilizan las aplicaciones diseñadas por los programadores para acceder a la base de datos</w:t>
+      </w:r>
+      <w:r>
+        <w:t>.</w:t>
+      </w:r>
     </w:p>
     <w:sectPr>
       <w:pgSz w:w="11906" w:h="16838"/>
@@ -788,7 +1024,7 @@
         <v:path o:extrusionok="f" gradientshapeok="t" o:connecttype="rect"/>
         <o:lock v:ext="edit" aspectratio="t"/>
       </v:shapetype>
-      <v:shape id="_x0000_i1035" type="#_x0000_t75" style="width:11.25pt;height:11.25pt" o:bullet="t">
+      <v:shape id="_x0000_i1280" type="#_x0000_t75" style="width:11.25pt;height:11.25pt" o:bullet="t">
         <v:imagedata r:id="rId1" o:title="mso4A77"/>
       </v:shape>
     </w:pict>
@@ -1027,11 +1263,244 @@
       </w:rPr>
     </w:lvl>
   </w:abstractNum>
+  <w:abstractNum w:abstractNumId="2" w15:restartNumberingAfterBreak="0">
+    <w:nsid w:val="24521FE8"/>
+    <w:multiLevelType w:val="hybridMultilevel"/>
+    <w:tmpl w:val="83363D10"/>
+    <w:lvl w:ilvl="0" w:tplc="0C0A0001">
+      <w:start w:val="1"/>
+      <w:numFmt w:val="bullet"/>
+      <w:lvlText w:val=""/>
+      <w:lvlJc w:val="left"/>
+      <w:pPr>
+        <w:ind w:left="720" w:hanging="360"/>
+      </w:pPr>
+      <w:rPr>
+        <w:rFonts w:ascii="Symbol" w:hAnsi="Symbol" w:hint="default"/>
+      </w:rPr>
+    </w:lvl>
+    <w:lvl w:ilvl="1" w:tplc="0C0A0003" w:tentative="1">
+      <w:start w:val="1"/>
+      <w:numFmt w:val="bullet"/>
+      <w:lvlText w:val="o"/>
+      <w:lvlJc w:val="left"/>
+      <w:pPr>
+        <w:ind w:left="1440" w:hanging="360"/>
+      </w:pPr>
+      <w:rPr>
+        <w:rFonts w:ascii="Courier New" w:hAnsi="Courier New" w:cs="Courier New" w:hint="default"/>
+      </w:rPr>
+    </w:lvl>
+    <w:lvl w:ilvl="2" w:tplc="0C0A0005" w:tentative="1">
+      <w:start w:val="1"/>
+      <w:numFmt w:val="bullet"/>
+      <w:lvlText w:val=""/>
+      <w:lvlJc w:val="left"/>
+      <w:pPr>
+        <w:ind w:left="2160" w:hanging="360"/>
+      </w:pPr>
+      <w:rPr>
+        <w:rFonts w:ascii="Wingdings" w:hAnsi="Wingdings" w:hint="default"/>
+      </w:rPr>
+    </w:lvl>
+    <w:lvl w:ilvl="3" w:tplc="0C0A0001" w:tentative="1">
+      <w:start w:val="1"/>
+      <w:numFmt w:val="bullet"/>
+      <w:lvlText w:val=""/>
+      <w:lvlJc w:val="left"/>
+      <w:pPr>
+        <w:ind w:left="2880" w:hanging="360"/>
+      </w:pPr>
+      <w:rPr>
+        <w:rFonts w:ascii="Symbol" w:hAnsi="Symbol" w:hint="default"/>
+      </w:rPr>
+    </w:lvl>
+    <w:lvl w:ilvl="4" w:tplc="0C0A0003" w:tentative="1">
+      <w:start w:val="1"/>
+      <w:numFmt w:val="bullet"/>
+      <w:lvlText w:val="o"/>
+      <w:lvlJc w:val="left"/>
+      <w:pPr>
+        <w:ind w:left="3600" w:hanging="360"/>
+      </w:pPr>
+      <w:rPr>
+        <w:rFonts w:ascii="Courier New" w:hAnsi="Courier New" w:cs="Courier New" w:hint="default"/>
+      </w:rPr>
+    </w:lvl>
+    <w:lvl w:ilvl="5" w:tplc="0C0A0005" w:tentative="1">
+      <w:start w:val="1"/>
+      <w:numFmt w:val="bullet"/>
+      <w:lvlText w:val=""/>
+      <w:lvlJc w:val="left"/>
+      <w:pPr>
+        <w:ind w:left="4320" w:hanging="360"/>
+      </w:pPr>
+      <w:rPr>
+        <w:rFonts w:ascii="Wingdings" w:hAnsi="Wingdings" w:hint="default"/>
+      </w:rPr>
+    </w:lvl>
+    <w:lvl w:ilvl="6" w:tplc="0C0A0001" w:tentative="1">
+      <w:start w:val="1"/>
+      <w:numFmt w:val="bullet"/>
+      <w:lvlText w:val=""/>
+      <w:lvlJc w:val="left"/>
+      <w:pPr>
+        <w:ind w:left="5040" w:hanging="360"/>
+      </w:pPr>
+      <w:rPr>
+        <w:rFonts w:ascii="Symbol" w:hAnsi="Symbol" w:hint="default"/>
+      </w:rPr>
+    </w:lvl>
+    <w:lvl w:ilvl="7" w:tplc="0C0A0003" w:tentative="1">
+      <w:start w:val="1"/>
+      <w:numFmt w:val="bullet"/>
+      <w:lvlText w:val="o"/>
+      <w:lvlJc w:val="left"/>
+      <w:pPr>
+        <w:ind w:left="5760" w:hanging="360"/>
+      </w:pPr>
+      <w:rPr>
+        <w:rFonts w:ascii="Courier New" w:hAnsi="Courier New" w:cs="Courier New" w:hint="default"/>
+      </w:rPr>
+    </w:lvl>
+    <w:lvl w:ilvl="8" w:tplc="0C0A0005" w:tentative="1">
+      <w:start w:val="1"/>
+      <w:numFmt w:val="bullet"/>
+      <w:lvlText w:val=""/>
+      <w:lvlJc w:val="left"/>
+      <w:pPr>
+        <w:ind w:left="6480" w:hanging="360"/>
+      </w:pPr>
+      <w:rPr>
+        <w:rFonts w:ascii="Wingdings" w:hAnsi="Wingdings" w:hint="default"/>
+      </w:rPr>
+    </w:lvl>
+  </w:abstractNum>
+  <w:abstractNum w:abstractNumId="3" w15:restartNumberingAfterBreak="0">
+    <w:nsid w:val="5E436B9A"/>
+    <w:multiLevelType w:val="hybridMultilevel"/>
+    <w:tmpl w:val="A5ECBABC"/>
+    <w:lvl w:ilvl="0" w:tplc="0C0A0007">
+      <w:start w:val="1"/>
+      <w:numFmt w:val="bullet"/>
+      <w:lvlText w:val=""/>
+      <w:lvlPicBulletId w:val="0"/>
+      <w:lvlJc w:val="left"/>
+      <w:pPr>
+        <w:ind w:left="720" w:hanging="360"/>
+      </w:pPr>
+      <w:rPr>
+        <w:rFonts w:ascii="Symbol" w:hAnsi="Symbol" w:hint="default"/>
+      </w:rPr>
+    </w:lvl>
+    <w:lvl w:ilvl="1" w:tplc="0C0A0003" w:tentative="1">
+      <w:start w:val="1"/>
+      <w:numFmt w:val="bullet"/>
+      <w:lvlText w:val="o"/>
+      <w:lvlJc w:val="left"/>
+      <w:pPr>
+        <w:ind w:left="1440" w:hanging="360"/>
+      </w:pPr>
+      <w:rPr>
+        <w:rFonts w:ascii="Courier New" w:hAnsi="Courier New" w:cs="Courier New" w:hint="default"/>
+      </w:rPr>
+    </w:lvl>
+    <w:lvl w:ilvl="2" w:tplc="0C0A0005" w:tentative="1">
+      <w:start w:val="1"/>
+      <w:numFmt w:val="bullet"/>
+      <w:lvlText w:val=""/>
+      <w:lvlJc w:val="left"/>
+      <w:pPr>
+        <w:ind w:left="2160" w:hanging="360"/>
+      </w:pPr>
+      <w:rPr>
+        <w:rFonts w:ascii="Wingdings" w:hAnsi="Wingdings" w:hint="default"/>
+      </w:rPr>
+    </w:lvl>
+    <w:lvl w:ilvl="3" w:tplc="0C0A0001" w:tentative="1">
+      <w:start w:val="1"/>
+      <w:numFmt w:val="bullet"/>
+      <w:lvlText w:val=""/>
+      <w:lvlJc w:val="left"/>
+      <w:pPr>
+        <w:ind w:left="2880" w:hanging="360"/>
+      </w:pPr>
+      <w:rPr>
+        <w:rFonts w:ascii="Symbol" w:hAnsi="Symbol" w:hint="default"/>
+      </w:rPr>
+    </w:lvl>
+    <w:lvl w:ilvl="4" w:tplc="0C0A0003" w:tentative="1">
+      <w:start w:val="1"/>
+      <w:numFmt w:val="bullet"/>
+      <w:lvlText w:val="o"/>
+      <w:lvlJc w:val="left"/>
+      <w:pPr>
+        <w:ind w:left="3600" w:hanging="360"/>
+      </w:pPr>
+      <w:rPr>
+        <w:rFonts w:ascii="Courier New" w:hAnsi="Courier New" w:cs="Courier New" w:hint="default"/>
+      </w:rPr>
+    </w:lvl>
+    <w:lvl w:ilvl="5" w:tplc="0C0A0005" w:tentative="1">
+      <w:start w:val="1"/>
+      <w:numFmt w:val="bullet"/>
+      <w:lvlText w:val=""/>
+      <w:lvlJc w:val="left"/>
+      <w:pPr>
+        <w:ind w:left="4320" w:hanging="360"/>
+      </w:pPr>
+      <w:rPr>
+        <w:rFonts w:ascii="Wingdings" w:hAnsi="Wingdings" w:hint="default"/>
+      </w:rPr>
+    </w:lvl>
+    <w:lvl w:ilvl="6" w:tplc="0C0A0001" w:tentative="1">
+      <w:start w:val="1"/>
+      <w:numFmt w:val="bullet"/>
+      <w:lvlText w:val=""/>
+      <w:lvlJc w:val="left"/>
+      <w:pPr>
+        <w:ind w:left="5040" w:hanging="360"/>
+      </w:pPr>
+      <w:rPr>
+        <w:rFonts w:ascii="Symbol" w:hAnsi="Symbol" w:hint="default"/>
+      </w:rPr>
+    </w:lvl>
+    <w:lvl w:ilvl="7" w:tplc="0C0A0003" w:tentative="1">
+      <w:start w:val="1"/>
+      <w:numFmt w:val="bullet"/>
+      <w:lvlText w:val="o"/>
+      <w:lvlJc w:val="left"/>
+      <w:pPr>
+        <w:ind w:left="5760" w:hanging="360"/>
+      </w:pPr>
+      <w:rPr>
+        <w:rFonts w:ascii="Courier New" w:hAnsi="Courier New" w:cs="Courier New" w:hint="default"/>
+      </w:rPr>
+    </w:lvl>
+    <w:lvl w:ilvl="8" w:tplc="0C0A0005" w:tentative="1">
+      <w:start w:val="1"/>
+      <w:numFmt w:val="bullet"/>
+      <w:lvlText w:val=""/>
+      <w:lvlJc w:val="left"/>
+      <w:pPr>
+        <w:ind w:left="6480" w:hanging="360"/>
+      </w:pPr>
+      <w:rPr>
+        <w:rFonts w:ascii="Wingdings" w:hAnsi="Wingdings" w:hint="default"/>
+      </w:rPr>
+    </w:lvl>
+  </w:abstractNum>
   <w:num w:numId="1">
     <w:abstractNumId w:val="1"/>
   </w:num>
   <w:num w:numId="2">
     <w:abstractNumId w:val="0"/>
+  </w:num>
+  <w:num w:numId="3">
+    <w:abstractNumId w:val="2"/>
+  </w:num>
+  <w:num w:numId="4">
+    <w:abstractNumId w:val="3"/>
   </w:num>
 </w:numbering>
 </file>
@@ -1438,7 +1907,6 @@
   <w:style w:type="character" w:default="1" w:styleId="Fuentedeprrafopredeter">
     <w:name w:val="Default Paragraph Font"/>
     <w:uiPriority w:val="1"/>
-    <w:semiHidden/>
     <w:unhideWhenUsed/>
   </w:style>
   <w:style w:type="table" w:default="1" w:styleId="Tablanormal">

</xml_diff>

<commit_message>
14/09/2021 - Home Revision de ejercicios
</commit_message>
<xml_diff>
--- a/BBDD/Tema 1/BBDD - Tema 1.docx
+++ b/BBDD/Tema 1/BBDD - Tema 1.docx
@@ -95,22 +95,6 @@
     </w:p>
     <w:p>
       <w:pPr>
-        <w:pStyle w:val="Prrafodelista"/>
-        <w:numPr>
-          <w:ilvl w:val="0"/>
-          <w:numId w:val="4"/>
-        </w:numPr>
-        <w:jc w:val="both"/>
-      </w:pPr>
-      <w:r>
-        <w:t>Tabla → Una tabla es un contenedor de datos con características similares. Las tablas pueden estar relacionadas entre sí</w:t>
-      </w:r>
-      <w:r>
-        <w:t>.</w:t>
-      </w:r>
-    </w:p>
-    <w:p>
-      <w:pPr>
         <w:jc w:val="both"/>
       </w:pPr>
     </w:p>
@@ -264,6 +248,26 @@
     </w:p>
     <w:p>
       <w:pPr>
+        <w:pStyle w:val="Prrafodelista"/>
+        <w:ind w:left="1080"/>
+        <w:jc w:val="both"/>
+      </w:pPr>
+    </w:p>
+    <w:p>
+      <w:pPr>
+        <w:pStyle w:val="Prrafodelista"/>
+        <w:numPr>
+          <w:ilvl w:val="0"/>
+          <w:numId w:val="4"/>
+        </w:numPr>
+        <w:jc w:val="both"/>
+      </w:pPr>
+      <w:r>
+        <w:t>Tabla → Una tabla es un contenedor de datos con características similares. Las tablas pueden estar relacionadas entre sí.</w:t>
+      </w:r>
+    </w:p>
+    <w:p>
+      <w:pPr>
         <w:jc w:val="both"/>
       </w:pPr>
     </w:p>
@@ -603,9 +607,6 @@
         <w:t xml:space="preserve"> </w:t>
       </w:r>
       <w:r>
-        <w:rPr>
-          <w:u w:val="single"/>
-        </w:rPr>
         <w:t>o</w:t>
       </w:r>
       <w:r>
@@ -1024,7 +1025,7 @@
         <v:path o:extrusionok="f" gradientshapeok="t" o:connecttype="rect"/>
         <o:lock v:ext="edit" aspectratio="t"/>
       </v:shapetype>
-      <v:shape id="_x0000_i1280" type="#_x0000_t75" style="width:11.25pt;height:11.25pt" o:bullet="t">
+      <v:shape id="_x0000_i1049" type="#_x0000_t75" style="width:11.25pt;height:11.25pt" o:bullet="t">
         <v:imagedata r:id="rId1" o:title="mso4A77"/>
       </v:shape>
     </w:pict>
@@ -1387,7 +1388,7 @@
       <w:lvlPicBulletId w:val="0"/>
       <w:lvlJc w:val="left"/>
       <w:pPr>
-        <w:ind w:left="720" w:hanging="360"/>
+        <w:ind w:left="360" w:hanging="360"/>
       </w:pPr>
       <w:rPr>
         <w:rFonts w:ascii="Symbol" w:hAnsi="Symbol" w:hint="default"/>
@@ -1399,7 +1400,7 @@
       <w:lvlText w:val="o"/>
       <w:lvlJc w:val="left"/>
       <w:pPr>
-        <w:ind w:left="1440" w:hanging="360"/>
+        <w:ind w:left="1080" w:hanging="360"/>
       </w:pPr>
       <w:rPr>
         <w:rFonts w:ascii="Courier New" w:hAnsi="Courier New" w:cs="Courier New" w:hint="default"/>
@@ -1411,7 +1412,7 @@
       <w:lvlText w:val=""/>
       <w:lvlJc w:val="left"/>
       <w:pPr>
-        <w:ind w:left="2160" w:hanging="360"/>
+        <w:ind w:left="1800" w:hanging="360"/>
       </w:pPr>
       <w:rPr>
         <w:rFonts w:ascii="Wingdings" w:hAnsi="Wingdings" w:hint="default"/>
@@ -1423,7 +1424,7 @@
       <w:lvlText w:val=""/>
       <w:lvlJc w:val="left"/>
       <w:pPr>
-        <w:ind w:left="2880" w:hanging="360"/>
+        <w:ind w:left="2520" w:hanging="360"/>
       </w:pPr>
       <w:rPr>
         <w:rFonts w:ascii="Symbol" w:hAnsi="Symbol" w:hint="default"/>
@@ -1435,7 +1436,7 @@
       <w:lvlText w:val="o"/>
       <w:lvlJc w:val="left"/>
       <w:pPr>
-        <w:ind w:left="3600" w:hanging="360"/>
+        <w:ind w:left="3240" w:hanging="360"/>
       </w:pPr>
       <w:rPr>
         <w:rFonts w:ascii="Courier New" w:hAnsi="Courier New" w:cs="Courier New" w:hint="default"/>
@@ -1447,7 +1448,7 @@
       <w:lvlText w:val=""/>
       <w:lvlJc w:val="left"/>
       <w:pPr>
-        <w:ind w:left="4320" w:hanging="360"/>
+        <w:ind w:left="3960" w:hanging="360"/>
       </w:pPr>
       <w:rPr>
         <w:rFonts w:ascii="Wingdings" w:hAnsi="Wingdings" w:hint="default"/>
@@ -1459,7 +1460,7 @@
       <w:lvlText w:val=""/>
       <w:lvlJc w:val="left"/>
       <w:pPr>
-        <w:ind w:left="5040" w:hanging="360"/>
+        <w:ind w:left="4680" w:hanging="360"/>
       </w:pPr>
       <w:rPr>
         <w:rFonts w:ascii="Symbol" w:hAnsi="Symbol" w:hint="default"/>
@@ -1471,7 +1472,7 @@
       <w:lvlText w:val="o"/>
       <w:lvlJc w:val="left"/>
       <w:pPr>
-        <w:ind w:left="5760" w:hanging="360"/>
+        <w:ind w:left="5400" w:hanging="360"/>
       </w:pPr>
       <w:rPr>
         <w:rFonts w:ascii="Courier New" w:hAnsi="Courier New" w:cs="Courier New" w:hint="default"/>
@@ -1483,7 +1484,7 @@
       <w:lvlText w:val=""/>
       <w:lvlJc w:val="left"/>
       <w:pPr>
-        <w:ind w:left="6480" w:hanging="360"/>
+        <w:ind w:left="6120" w:hanging="360"/>
       </w:pPr>
       <w:rPr>
         <w:rFonts w:ascii="Wingdings" w:hAnsi="Wingdings" w:hint="default"/>
@@ -1907,6 +1908,7 @@
   <w:style w:type="character" w:default="1" w:styleId="Fuentedeprrafopredeter">
     <w:name w:val="Default Paragraph Font"/>
     <w:uiPriority w:val="1"/>
+    <w:semiHidden/>
     <w:unhideWhenUsed/>
   </w:style>
   <w:style w:type="table" w:default="1" w:styleId="Tablanormal">

</xml_diff>